<commit_message>
Updated documents, code and video structure
</commit_message>
<xml_diff>
--- a/Freelancer_Document/6. Project Documentation Phase/final Report.docx
+++ b/Freelancer_Document/6. Project Documentation Phase/final Report.docx
@@ -5704,7 +5704,7 @@
           <w:noProof/>
         </w:rPr>
         <w:drawing>
-          <wp:inline distT="0" distB="0" distL="0" distR="0" wp14:anchorId="10BFD476" wp14:editId="3A55382A">
+          <wp:inline distT="0" distB="0" distL="0" distR="0" wp14:anchorId="10BFD476" wp14:editId="4EA59E56">
             <wp:extent cx="5731510" cy="3610610"/>
             <wp:effectExtent l="0" t="0" r="2540" b="8890"/>
             <wp:docPr id="890495056" name="Picture 1"/>
@@ -9972,7 +9972,7 @@
           <w:noProof/>
         </w:rPr>
         <w:drawing>
-          <wp:inline distT="0" distB="0" distL="0" distR="0" wp14:anchorId="7D43BCC0" wp14:editId="137CEB22">
+          <wp:inline distT="0" distB="0" distL="0" distR="0" wp14:anchorId="7D43BCC0" wp14:editId="5FD6CDE4">
             <wp:extent cx="5730875" cy="2697480"/>
             <wp:effectExtent l="0" t="0" r="3175" b="7620"/>
             <wp:docPr id="168540752" name="Picture 1"/>
@@ -10070,7 +10070,7 @@
           <w:noProof/>
         </w:rPr>
         <w:drawing>
-          <wp:inline distT="0" distB="0" distL="0" distR="0" wp14:anchorId="5F664BFE" wp14:editId="1E3C89BD">
+          <wp:inline distT="0" distB="0" distL="0" distR="0" wp14:anchorId="5F664BFE" wp14:editId="7958D456">
             <wp:extent cx="5731510" cy="2860545"/>
             <wp:effectExtent l="0" t="0" r="2540" b="0"/>
             <wp:docPr id="181802985" name="Picture 2"/>
@@ -11381,95 +11381,130 @@
           <w:u w:val="single"/>
         </w:rPr>
       </w:pPr>
-      <w:r>
+      <w:hyperlink r:id="rId24" w:history="1">
+        <w:r>
+          <w:rPr>
+            <w:rStyle w:val="Hyperlink"/>
+          </w:rPr>
+          <w:t>htt</w:t>
+        </w:r>
+        <w:r>
+          <w:rPr>
+            <w:rStyle w:val="Hyperlink"/>
+          </w:rPr>
+          <w:t>p</w:t>
+        </w:r>
+        <w:r>
+          <w:rPr>
+            <w:rStyle w:val="Hyperlink"/>
+          </w:rPr>
+          <w:t>s://drive.google.com/drive/folders/15gVc2thCpXiq06EWhkKiOYjwuIvqBA5z?usp=drive_link</w:t>
+        </w:r>
+      </w:hyperlink>
+    </w:p>
+    <w:p>
+      <w:pPr>
+        <w:ind w:left="-142"/>
+        <w:jc w:val="both"/>
+      </w:pPr>
+      <w:r>
+        <w:t>My project Demo</w:t>
+      </w:r>
+      <w:r>
+        <w:t xml:space="preserve"> Video</w:t>
+      </w:r>
+      <w:r>
+        <w:t xml:space="preserve"> link is available </w:t>
+      </w:r>
+      <w:proofErr w:type="gramStart"/>
+      <w:r>
+        <w:t>at :</w:t>
+      </w:r>
+      <w:proofErr w:type="gramEnd"/>
+    </w:p>
+    <w:p>
+      <w:pPr>
+        <w:ind w:left="-142" w:right="-330"/>
+      </w:pPr>
+      <w:hyperlink r:id="rId25" w:history="1">
+        <w:r>
+          <w:rPr>
+            <w:rStyle w:val="Hyperlink"/>
+          </w:rPr>
+          <w:t>https://drive.google.com/drive/folders/1fdxpp</w:t>
+        </w:r>
+        <w:r>
+          <w:rPr>
+            <w:rStyle w:val="Hyperlink"/>
+          </w:rPr>
+          <w:t>Y</w:t>
+        </w:r>
+        <w:r>
+          <w:rPr>
+            <w:rStyle w:val="Hyperlink"/>
+          </w:rPr>
+          <w:t>3AmzaJhRJSIxaNBAxCdstc5Uqe?usp=drive_link</w:t>
+        </w:r>
+      </w:hyperlink>
+    </w:p>
+    <w:p>
+      <w:pPr>
+        <w:ind w:left="-142" w:right="-330"/>
+      </w:pPr>
+      <w:proofErr w:type="spellStart"/>
+      <w:r>
+        <w:t>Github</w:t>
+      </w:r>
+      <w:proofErr w:type="spellEnd"/>
+      <w:r>
+        <w:t xml:space="preserve"> </w:t>
+      </w:r>
+      <w:proofErr w:type="spellStart"/>
+      <w:r>
+        <w:t>Resopitory</w:t>
+      </w:r>
+      <w:proofErr w:type="spellEnd"/>
+      <w:r>
+        <w:t xml:space="preserve"> </w:t>
+      </w:r>
+      <w:proofErr w:type="gramStart"/>
+      <w:r>
+        <w:t>Link :</w:t>
+      </w:r>
+      <w:proofErr w:type="gramEnd"/>
+    </w:p>
+    <w:p>
+      <w:pPr>
+        <w:ind w:left="-142"/>
+        <w:jc w:val="both"/>
         <w:rPr>
           <w:color w:val="2E74B5" w:themeColor="accent5" w:themeShade="BF"/>
           <w:u w:val="single"/>
         </w:rPr>
-        <w:t>https://drive.google.com/drive/folders/15gVc2thCpXiq06EWhkKiOYjwuIvqBA5z?usp=drive_link</w:t>
-      </w:r>
-    </w:p>
-    <w:p>
-      <w:pPr>
-        <w:ind w:left="-142"/>
-        <w:jc w:val="both"/>
-      </w:pPr>
-      <w:r>
-        <w:t>My project Demo</w:t>
-      </w:r>
-      <w:r>
-        <w:t xml:space="preserve"> Video</w:t>
-      </w:r>
-      <w:r>
-        <w:t xml:space="preserve"> link is available </w:t>
-      </w:r>
-      <w:proofErr w:type="gramStart"/>
-      <w:r>
-        <w:t>at :</w:t>
-      </w:r>
-      <w:proofErr w:type="gramEnd"/>
-    </w:p>
-    <w:p>
-      <w:pPr>
-        <w:ind w:left="-142" w:right="-330"/>
-        <w:rPr>
-          <w:color w:val="2E74B5" w:themeColor="accent5" w:themeShade="BF"/>
-          <w:u w:val="single"/>
-        </w:rPr>
-      </w:pPr>
-      <w:r>
-        <w:rPr>
-          <w:color w:val="2E74B5" w:themeColor="accent5" w:themeShade="BF"/>
-          <w:u w:val="single"/>
-        </w:rPr>
-        <w:t>https://drive.google.com/drive/folders/1fdxppY3AmzaJhRJSIxaNBAxCdstc5Uqe?usp=drive_link</w:t>
-      </w:r>
-    </w:p>
-    <w:p>
-      <w:pPr>
-        <w:ind w:left="-142" w:right="-330"/>
-      </w:pPr>
-      <w:proofErr w:type="spellStart"/>
-      <w:r>
-        <w:t>Github</w:t>
-      </w:r>
-      <w:proofErr w:type="spellEnd"/>
-      <w:r>
-        <w:t xml:space="preserve"> </w:t>
-      </w:r>
-      <w:proofErr w:type="spellStart"/>
-      <w:r>
-        <w:t>Resopitory</w:t>
-      </w:r>
-      <w:proofErr w:type="spellEnd"/>
-      <w:r>
-        <w:t xml:space="preserve"> </w:t>
-      </w:r>
-      <w:proofErr w:type="gramStart"/>
-      <w:r>
-        <w:t>Link :</w:t>
-      </w:r>
-      <w:proofErr w:type="gramEnd"/>
-    </w:p>
-    <w:p>
-      <w:pPr>
-        <w:ind w:left="-142"/>
-        <w:jc w:val="both"/>
-        <w:rPr>
-          <w:color w:val="2E74B5" w:themeColor="accent5" w:themeShade="BF"/>
-          <w:u w:val="single"/>
-        </w:rPr>
-      </w:pPr>
-      <w:r>
-        <w:rPr>
-          <w:color w:val="2E74B5" w:themeColor="accent5" w:themeShade="BF"/>
-          <w:u w:val="single"/>
-        </w:rPr>
-        <w:t>https://github.com/Navi14-dev/Shopsmart-your-digital-grocery-store-experience</w:t>
-      </w:r>
+      </w:pPr>
+      <w:hyperlink r:id="rId26" w:history="1">
+        <w:r>
+          <w:rPr>
+            <w:rStyle w:val="Hyperlink"/>
+          </w:rPr>
+          <w:t>https://github.com/jyothsna2617/Freelancing_Sbworks_Platf</w:t>
+        </w:r>
+        <w:r>
+          <w:rPr>
+            <w:rStyle w:val="Hyperlink"/>
+          </w:rPr>
+          <w:t>o</w:t>
+        </w:r>
+        <w:r>
+          <w:rPr>
+            <w:rStyle w:val="Hyperlink"/>
+          </w:rPr>
+          <w:t>rm_Design</w:t>
+        </w:r>
+      </w:hyperlink>
     </w:p>
     <w:sectPr>
-      <w:footerReference w:type="default" r:id="rId24"/>
+      <w:footerReference w:type="default" r:id="rId27"/>
       <w:pgSz w:w="11906" w:h="16838"/>
       <w:pgMar w:top="1440" w:right="1440" w:bottom="1440" w:left="1440" w:header="708" w:footer="708" w:gutter="0"/>
       <w:pgBorders w:offsetFrom="page">
@@ -16877,6 +16912,18 @@
       <w:shd w:val="clear" w:color="auto" w:fill="E1DFDD"/>
     </w:rPr>
   </w:style>
+  <w:style w:type="character" w:styleId="FollowedHyperlink">
+    <w:name w:val="FollowedHyperlink"/>
+    <w:basedOn w:val="DefaultParagraphFont"/>
+    <w:uiPriority w:val="99"/>
+    <w:semiHidden/>
+    <w:unhideWhenUsed/>
+    <w:rsid w:val="00351C33"/>
+    <w:rPr>
+      <w:color w:val="954F72" w:themeColor="followedHyperlink"/>
+      <w:u w:val="single"/>
+    </w:rPr>
+  </w:style>
 </w:styles>
 </file>
 

</xml_diff>